<commit_message>
Add Django Project details :sparkles:
</commit_message>
<xml_diff>
--- a/Indrajeet_Javeri_Resume.docx
+++ b/Indrajeet_Javeri_Resume.docx
@@ -4,44 +4,12 @@
   <w:body>
     <w:p>
       <w:pPr>
-        <w:tabs>
-          <w:tab w:val="left" w:pos="11440"/>
-        </w:tabs>
-        <w:spacing w:line="233" w:lineRule="auto"/>
-        <w:ind w:left="112"/>
-        <w:jc w:val="center"/>
-        <w:rPr>
-          <w:rFonts w:asciiTheme="majorHAnsi" w:eastAsia="Calibri" w:hAnsiTheme="majorHAnsi" w:cs="Open Sans"/>
-          <w:b/>
-          <w:w w:val="99"/>
-          <w:position w:val="1"/>
-          <w:u w:color="000000"/>
-        </w:rPr>
-      </w:pPr>
-    </w:p>
-    <w:p>
-      <w:pPr>
-        <w:tabs>
-          <w:tab w:val="left" w:pos="11440"/>
-        </w:tabs>
-        <w:spacing w:line="233" w:lineRule="auto"/>
-        <w:ind w:left="112"/>
-        <w:rPr>
-          <w:rFonts w:asciiTheme="majorHAnsi" w:eastAsia="Calibri" w:hAnsiTheme="majorHAnsi" w:cs="Open Sans"/>
-          <w:b/>
-          <w:w w:val="99"/>
-          <w:position w:val="1"/>
-          <w:u w:color="000000"/>
-        </w:rPr>
-      </w:pPr>
-    </w:p>
-    <w:p>
-      <w:pPr>
         <w:spacing w:before="24" w:line="188" w:lineRule="auto"/>
         <w:ind w:right="80"/>
         <w:jc w:val="center"/>
         <w:rPr>
           <w:rFonts w:asciiTheme="majorHAnsi" w:eastAsia="Calibri" w:hAnsiTheme="majorHAnsi" w:cs="Calibri"/>
+          <w:b/>
           <w:color w:val="000000"/>
           <w:spacing w:val="1"/>
         </w:rPr>
@@ -52,8 +20,8 @@
           <w:b/>
           <w:w w:val="99"/>
           <w:position w:val="1"/>
-          <w:sz w:val="34"/>
-          <w:szCs w:val="34"/>
+          <w:sz w:val="32"/>
+          <w:szCs w:val="32"/>
           <w:u w:color="000000"/>
         </w:rPr>
         <w:t>Indrajeet Javeri</w:t>
@@ -1777,39 +1745,6 @@
         </w:rPr>
         <w:t xml:space="preserve"> MySQL, PostgreSQL, Oracle</w:t>
       </w:r>
-      <w:r>
-        <w:rPr>
-          <w:rFonts w:asciiTheme="majorHAnsi" w:eastAsia="Calibri" w:hAnsiTheme="majorHAnsi" w:cs="Open Sans"/>
-          <w:sz w:val="22"/>
-          <w:szCs w:val="22"/>
-        </w:rPr>
-        <w:t xml:space="preserve"> </w:t>
-      </w:r>
-      <w:r>
-        <w:rPr>
-          <w:rFonts w:asciiTheme="majorHAnsi" w:eastAsia="Calibri" w:hAnsiTheme="majorHAnsi" w:cs="Open Sans"/>
-          <w:sz w:val="22"/>
-          <w:szCs w:val="22"/>
-        </w:rPr>
-        <w:br/>
-      </w:r>
-      <w:r>
-        <w:rPr>
-          <w:rFonts w:asciiTheme="majorHAnsi" w:eastAsia="Calibri" w:hAnsiTheme="majorHAnsi" w:cs="Open Sans"/>
-          <w:b/>
-          <w:sz w:val="22"/>
-          <w:szCs w:val="22"/>
-        </w:rPr>
-        <w:t>Operating Systems:</w:t>
-      </w:r>
-      <w:r>
-        <w:rPr>
-          <w:rFonts w:asciiTheme="majorHAnsi" w:eastAsia="Calibri" w:hAnsiTheme="majorHAnsi" w:cs="Open Sans"/>
-          <w:sz w:val="22"/>
-          <w:szCs w:val="22"/>
-        </w:rPr>
-        <w:t xml:space="preserve"> Linux, Windows 10, macOS</w:t>
-      </w:r>
     </w:p>
     <w:p>
       <w:pPr>
@@ -2038,7 +1973,7 @@
           <w:sz w:val="22"/>
           <w:szCs w:val="22"/>
         </w:rPr>
-        <w:t>Sep</w:t>
+        <w:t>Oct</w:t>
       </w:r>
       <w:r>
         <w:rPr>
@@ -3961,6 +3896,349 @@
     </w:p>
     <w:p>
       <w:pPr>
+        <w:spacing w:before="240" w:line="233" w:lineRule="auto"/>
+        <w:ind w:left="112"/>
+        <w:rPr>
+          <w:rFonts w:asciiTheme="majorHAnsi" w:eastAsia="Calibri" w:hAnsiTheme="majorHAnsi" w:cs="Open Sans"/>
+          <w:sz w:val="22"/>
+          <w:szCs w:val="22"/>
+        </w:rPr>
+      </w:pPr>
+      <w:r>
+        <w:rPr>
+          <w:rFonts w:asciiTheme="majorHAnsi" w:eastAsia="Calibri" w:hAnsiTheme="majorHAnsi" w:cs="Open Sans"/>
+          <w:b/>
+          <w:spacing w:val="-1"/>
+          <w:sz w:val="22"/>
+          <w:szCs w:val="22"/>
+        </w:rPr>
+        <w:t>Client Registration and Appointments System</w:t>
+      </w:r>
+      <w:r>
+        <w:rPr>
+          <w:rFonts w:asciiTheme="majorHAnsi" w:eastAsia="Calibri" w:hAnsiTheme="majorHAnsi" w:cs="Open Sans"/>
+          <w:b/>
+          <w:spacing w:val="-1"/>
+          <w:sz w:val="22"/>
+          <w:szCs w:val="22"/>
+        </w:rPr>
+        <w:t xml:space="preserve">, </w:t>
+      </w:r>
+      <w:r>
+        <w:rPr>
+          <w:rFonts w:asciiTheme="majorHAnsi" w:eastAsia="Calibri" w:hAnsiTheme="majorHAnsi" w:cs="Open Sans"/>
+          <w:b/>
+          <w:i/>
+          <w:iCs/>
+          <w:spacing w:val="-1"/>
+          <w:sz w:val="22"/>
+          <w:szCs w:val="22"/>
+        </w:rPr>
+        <w:t>Freelance Project</w:t>
+      </w:r>
+      <w:r>
+        <w:rPr>
+          <w:rFonts w:asciiTheme="majorHAnsi" w:eastAsia="Calibri" w:hAnsiTheme="majorHAnsi" w:cs="Open Sans"/>
+          <w:b/>
+          <w:i/>
+          <w:iCs/>
+          <w:spacing w:val="-1"/>
+          <w:sz w:val="22"/>
+          <w:szCs w:val="22"/>
+        </w:rPr>
+        <w:t xml:space="preserve"> </w:t>
+      </w:r>
+      <w:r>
+        <w:rPr>
+          <w:rFonts w:asciiTheme="majorHAnsi" w:eastAsia="Calibri" w:hAnsiTheme="majorHAnsi" w:cs="Open Sans"/>
+          <w:b/>
+          <w:i/>
+          <w:iCs/>
+          <w:spacing w:val="-1"/>
+          <w:sz w:val="22"/>
+          <w:szCs w:val="22"/>
+        </w:rPr>
+        <w:t xml:space="preserve">                                          </w:t>
+      </w:r>
+      <w:r>
+        <w:rPr>
+          <w:rFonts w:asciiTheme="majorHAnsi" w:eastAsia="Calibri" w:hAnsiTheme="majorHAnsi" w:cs="Open Sans"/>
+          <w:b/>
+          <w:spacing w:val="-1"/>
+          <w:sz w:val="22"/>
+          <w:szCs w:val="22"/>
+        </w:rPr>
+        <w:t xml:space="preserve"> </w:t>
+      </w:r>
+      <w:r>
+        <w:rPr>
+          <w:rFonts w:asciiTheme="majorHAnsi" w:eastAsia="Calibri" w:hAnsiTheme="majorHAnsi" w:cs="Open Sans"/>
+          <w:b/>
+          <w:spacing w:val="-1"/>
+          <w:sz w:val="22"/>
+          <w:szCs w:val="22"/>
+        </w:rPr>
+        <w:t xml:space="preserve">    </w:t>
+      </w:r>
+      <w:r>
+        <w:rPr>
+          <w:rFonts w:asciiTheme="majorHAnsi" w:eastAsia="Calibri" w:hAnsiTheme="majorHAnsi" w:cs="Open Sans"/>
+          <w:b/>
+          <w:spacing w:val="-1"/>
+          <w:sz w:val="22"/>
+          <w:szCs w:val="22"/>
+        </w:rPr>
+        <w:t xml:space="preserve">  </w:t>
+      </w:r>
+      <w:r>
+        <w:rPr>
+          <w:rFonts w:asciiTheme="majorHAnsi" w:eastAsia="Calibri" w:hAnsiTheme="majorHAnsi" w:cs="Open Sans"/>
+          <w:b/>
+          <w:spacing w:val="-1"/>
+          <w:sz w:val="22"/>
+          <w:szCs w:val="22"/>
+        </w:rPr>
+        <w:t xml:space="preserve">                </w:t>
+      </w:r>
+      <w:r>
+        <w:rPr>
+          <w:rFonts w:asciiTheme="majorHAnsi" w:eastAsia="Calibri" w:hAnsiTheme="majorHAnsi" w:cs="Open Sans"/>
+          <w:b/>
+          <w:spacing w:val="-1"/>
+          <w:sz w:val="22"/>
+          <w:szCs w:val="22"/>
+        </w:rPr>
+        <w:t>Nov</w:t>
+      </w:r>
+      <w:r>
+        <w:rPr>
+          <w:rFonts w:asciiTheme="majorHAnsi" w:eastAsia="Calibri" w:hAnsiTheme="majorHAnsi" w:cs="Open Sans"/>
+          <w:b/>
+          <w:spacing w:val="-1"/>
+          <w:sz w:val="22"/>
+          <w:szCs w:val="22"/>
+        </w:rPr>
+        <w:t xml:space="preserve"> </w:t>
+      </w:r>
+      <w:r>
+        <w:rPr>
+          <w:rFonts w:asciiTheme="majorHAnsi" w:eastAsia="Calibri" w:hAnsiTheme="majorHAnsi" w:cs="Open Sans"/>
+          <w:b/>
+          <w:spacing w:val="-1"/>
+          <w:sz w:val="22"/>
+          <w:szCs w:val="22"/>
+        </w:rPr>
+        <w:t>2018</w:t>
+      </w:r>
+      <w:r>
+        <w:rPr>
+          <w:rFonts w:asciiTheme="majorHAnsi" w:eastAsia="Calibri" w:hAnsiTheme="majorHAnsi" w:cs="Open Sans"/>
+          <w:b/>
+          <w:spacing w:val="-1"/>
+          <w:sz w:val="22"/>
+          <w:szCs w:val="22"/>
+        </w:rPr>
+        <w:t xml:space="preserve"> - </w:t>
+      </w:r>
+      <w:r>
+        <w:rPr>
+          <w:rFonts w:asciiTheme="majorHAnsi" w:eastAsia="Calibri" w:hAnsiTheme="majorHAnsi" w:cs="Open Sans"/>
+          <w:b/>
+          <w:spacing w:val="-1"/>
+          <w:sz w:val="22"/>
+          <w:szCs w:val="22"/>
+        </w:rPr>
+        <w:t>Jan</w:t>
+      </w:r>
+      <w:r>
+        <w:rPr>
+          <w:rFonts w:asciiTheme="majorHAnsi" w:eastAsia="Calibri" w:hAnsiTheme="majorHAnsi" w:cs="Open Sans"/>
+          <w:b/>
+          <w:spacing w:val="-1"/>
+          <w:sz w:val="22"/>
+          <w:szCs w:val="22"/>
+        </w:rPr>
+        <w:t xml:space="preserve"> </w:t>
+      </w:r>
+      <w:r>
+        <w:rPr>
+          <w:rFonts w:asciiTheme="majorHAnsi" w:eastAsia="Calibri" w:hAnsiTheme="majorHAnsi" w:cs="Open Sans"/>
+          <w:b/>
+          <w:spacing w:val="-1"/>
+          <w:sz w:val="22"/>
+          <w:szCs w:val="22"/>
+        </w:rPr>
+        <w:t>2019</w:t>
+      </w:r>
+      <w:r>
+        <w:rPr>
+          <w:rFonts w:asciiTheme="majorHAnsi" w:eastAsia="Calibri" w:hAnsiTheme="majorHAnsi" w:cs="Open Sans"/>
+          <w:b/>
+          <w:sz w:val="22"/>
+          <w:szCs w:val="22"/>
+        </w:rPr>
+        <w:t xml:space="preserve">     </w:t>
+      </w:r>
+      <w:r>
+        <w:rPr>
+          <w:rFonts w:asciiTheme="majorHAnsi" w:eastAsia="Calibri" w:hAnsiTheme="majorHAnsi" w:cs="Open Sans"/>
+          <w:b/>
+          <w:spacing w:val="28"/>
+          <w:sz w:val="22"/>
+          <w:szCs w:val="22"/>
+        </w:rPr>
+        <w:t xml:space="preserve">             </w:t>
+      </w:r>
+    </w:p>
+    <w:p>
+      <w:pPr>
+        <w:pStyle w:val="ListParagraph"/>
+        <w:numPr>
+          <w:ilvl w:val="0"/>
+          <w:numId w:val="7"/>
+        </w:numPr>
+        <w:tabs>
+          <w:tab w:val="left" w:pos="900"/>
+        </w:tabs>
+        <w:spacing w:line="233" w:lineRule="auto"/>
+        <w:ind w:left="810" w:right="592"/>
+        <w:rPr>
+          <w:rFonts w:asciiTheme="majorHAnsi" w:eastAsia="Calibri" w:hAnsiTheme="majorHAnsi" w:cs="Open Sans"/>
+          <w:sz w:val="22"/>
+          <w:szCs w:val="22"/>
+        </w:rPr>
+      </w:pPr>
+      <w:r>
+        <w:rPr>
+          <w:rFonts w:asciiTheme="majorHAnsi" w:eastAsia="Calibri" w:hAnsiTheme="majorHAnsi" w:cs="Open Sans"/>
+          <w:spacing w:val="1"/>
+          <w:position w:val="1"/>
+          <w:sz w:val="22"/>
+          <w:szCs w:val="22"/>
+        </w:rPr>
+        <w:t>Worked on</w:t>
+      </w:r>
+      <w:r>
+        <w:rPr>
+          <w:rFonts w:asciiTheme="majorHAnsi" w:eastAsia="Calibri" w:hAnsiTheme="majorHAnsi" w:cs="Open Sans"/>
+          <w:spacing w:val="1"/>
+          <w:position w:val="1"/>
+          <w:sz w:val="22"/>
+          <w:szCs w:val="22"/>
+        </w:rPr>
+        <w:t xml:space="preserve"> creating a Django Web Application for client registration and appointment booking.</w:t>
+      </w:r>
+    </w:p>
+    <w:p>
+      <w:pPr>
+        <w:pStyle w:val="ListParagraph"/>
+        <w:numPr>
+          <w:ilvl w:val="0"/>
+          <w:numId w:val="7"/>
+        </w:numPr>
+        <w:tabs>
+          <w:tab w:val="left" w:pos="900"/>
+        </w:tabs>
+        <w:spacing w:line="233" w:lineRule="auto"/>
+        <w:ind w:left="810" w:right="592"/>
+        <w:rPr>
+          <w:rFonts w:asciiTheme="majorHAnsi" w:eastAsia="Calibri" w:hAnsiTheme="majorHAnsi" w:cs="Open Sans"/>
+          <w:sz w:val="22"/>
+          <w:szCs w:val="22"/>
+        </w:rPr>
+      </w:pPr>
+      <w:r>
+        <w:rPr>
+          <w:rFonts w:asciiTheme="majorHAnsi" w:eastAsia="Calibri" w:hAnsiTheme="majorHAnsi" w:cs="Open Sans"/>
+          <w:spacing w:val="1"/>
+          <w:position w:val="1"/>
+          <w:sz w:val="22"/>
+          <w:szCs w:val="22"/>
+        </w:rPr>
+        <w:t>Included features such as s</w:t>
+      </w:r>
+      <w:r>
+        <w:rPr>
+          <w:rFonts w:asciiTheme="majorHAnsi" w:eastAsia="Calibri" w:hAnsiTheme="majorHAnsi" w:cs="Open Sans"/>
+          <w:spacing w:val="1"/>
+          <w:position w:val="1"/>
+          <w:sz w:val="22"/>
+          <w:szCs w:val="22"/>
+        </w:rPr>
+        <w:t xml:space="preserve">cheduling a meeting/appointment, maintaining meetings/appointments, </w:t>
+      </w:r>
+    </w:p>
+    <w:p>
+      <w:pPr>
+        <w:pStyle w:val="ListParagraph"/>
+        <w:numPr>
+          <w:ilvl w:val="0"/>
+          <w:numId w:val="7"/>
+        </w:numPr>
+        <w:tabs>
+          <w:tab w:val="left" w:pos="900"/>
+        </w:tabs>
+        <w:spacing w:line="233" w:lineRule="auto"/>
+        <w:ind w:left="810" w:right="592"/>
+        <w:rPr>
+          <w:rFonts w:asciiTheme="majorHAnsi" w:eastAsia="Calibri" w:hAnsiTheme="majorHAnsi" w:cs="Open Sans"/>
+          <w:sz w:val="22"/>
+          <w:szCs w:val="22"/>
+        </w:rPr>
+      </w:pPr>
+      <w:r>
+        <w:rPr>
+          <w:rFonts w:asciiTheme="majorHAnsi" w:eastAsia="Calibri" w:hAnsiTheme="majorHAnsi" w:cs="Open Sans"/>
+          <w:spacing w:val="1"/>
+          <w:position w:val="1"/>
+          <w:sz w:val="22"/>
+          <w:szCs w:val="22"/>
+        </w:rPr>
+        <w:t xml:space="preserve">Worked with MSG91 API and Django Core Mail feature for </w:t>
+      </w:r>
+      <w:r>
+        <w:rPr>
+          <w:rFonts w:asciiTheme="majorHAnsi" w:eastAsia="Calibri" w:hAnsiTheme="majorHAnsi" w:cs="Open Sans"/>
+          <w:spacing w:val="1"/>
+          <w:position w:val="1"/>
+          <w:sz w:val="22"/>
+          <w:szCs w:val="22"/>
+        </w:rPr>
+        <w:t xml:space="preserve">sending </w:t>
+      </w:r>
+      <w:r>
+        <w:rPr>
+          <w:rFonts w:asciiTheme="majorHAnsi" w:eastAsia="Calibri" w:hAnsiTheme="majorHAnsi" w:cs="Open Sans"/>
+          <w:spacing w:val="1"/>
+          <w:position w:val="1"/>
+          <w:sz w:val="22"/>
+          <w:szCs w:val="22"/>
+        </w:rPr>
+        <w:t>SMS</w:t>
+      </w:r>
+      <w:r>
+        <w:rPr>
+          <w:rFonts w:asciiTheme="majorHAnsi" w:eastAsia="Calibri" w:hAnsiTheme="majorHAnsi" w:cs="Open Sans"/>
+          <w:spacing w:val="1"/>
+          <w:position w:val="1"/>
+          <w:sz w:val="22"/>
+          <w:szCs w:val="22"/>
+        </w:rPr>
+        <w:t xml:space="preserve"> and email to the user</w:t>
+      </w:r>
+      <w:r>
+        <w:rPr>
+          <w:rFonts w:asciiTheme="majorHAnsi" w:eastAsia="Calibri" w:hAnsiTheme="majorHAnsi" w:cs="Open Sans"/>
+          <w:spacing w:val="1"/>
+          <w:position w:val="1"/>
+          <w:sz w:val="22"/>
+          <w:szCs w:val="22"/>
+        </w:rPr>
+        <w:t>.</w:t>
+      </w:r>
+    </w:p>
+    <w:p>
+      <w:pPr>
         <w:tabs>
           <w:tab w:val="left" w:pos="11440"/>
         </w:tabs>
@@ -3993,115 +4271,6 @@
           <w:u w:val="single" w:color="000000"/>
         </w:rPr>
         <w:tab/>
-      </w:r>
-    </w:p>
-    <w:p>
-      <w:pPr>
-        <w:pStyle w:val="ListParagraph"/>
-        <w:numPr>
-          <w:ilvl w:val="0"/>
-          <w:numId w:val="3"/>
-        </w:numPr>
-        <w:tabs>
-          <w:tab w:val="left" w:pos="820"/>
-        </w:tabs>
-        <w:spacing w:before="14" w:line="233" w:lineRule="auto"/>
-        <w:ind w:right="893"/>
-        <w:rPr>
-          <w:rStyle w:val="Hyperlink"/>
-          <w:rFonts w:asciiTheme="majorHAnsi" w:eastAsia="Calibri" w:hAnsiTheme="majorHAnsi" w:cs="Open Sans"/>
-          <w:color w:val="auto"/>
-          <w:sz w:val="22"/>
-          <w:szCs w:val="22"/>
-          <w:u w:val="none"/>
-        </w:rPr>
-      </w:pPr>
-      <w:r>
-        <w:rPr>
-          <w:rFonts w:asciiTheme="majorHAnsi" w:eastAsia="Calibri" w:hAnsiTheme="majorHAnsi" w:cs="Open Sans"/>
-          <w:sz w:val="22"/>
-          <w:szCs w:val="22"/>
-        </w:rPr>
-        <w:t>“</w:t>
-      </w:r>
-      <w:hyperlink r:id="rId9" w:history="1">
-        <w:r>
-          <w:rPr>
-            <w:rStyle w:val="Hyperlink"/>
-            <w:rFonts w:asciiTheme="majorHAnsi" w:eastAsia="Calibri" w:hAnsiTheme="majorHAnsi" w:cs="Open Sans"/>
-            <w:color w:val="auto"/>
-            <w:sz w:val="22"/>
-            <w:szCs w:val="22"/>
-            <w:u w:val="none"/>
-          </w:rPr>
-          <w:t>Inventory Verification System</w:t>
-        </w:r>
-      </w:hyperlink>
-      <w:r>
-        <w:rPr>
-          <w:rFonts w:asciiTheme="majorHAnsi" w:eastAsia="Calibri" w:hAnsiTheme="majorHAnsi" w:cs="Open Sans"/>
-          <w:sz w:val="22"/>
-          <w:szCs w:val="22"/>
-        </w:rPr>
-        <w:t xml:space="preserve">” </w:t>
-      </w:r>
-      <w:r>
-        <w:rPr>
-          <w:rFonts w:asciiTheme="majorHAnsi" w:eastAsia="Calibri" w:hAnsiTheme="majorHAnsi" w:cs="Open Sans"/>
-          <w:sz w:val="22"/>
-          <w:szCs w:val="22"/>
-        </w:rPr>
-        <w:t xml:space="preserve">– </w:t>
-      </w:r>
-      <w:hyperlink r:id="rId10" w:history="1">
-        <w:r>
-          <w:rPr>
-            <w:rStyle w:val="Hyperlink"/>
-            <w:rFonts w:asciiTheme="majorHAnsi" w:eastAsia="Calibri" w:hAnsiTheme="majorHAnsi" w:cs="Open Sans"/>
-            <w:i/>
-            <w:iCs/>
-            <w:color w:val="auto"/>
-            <w:sz w:val="22"/>
-            <w:szCs w:val="22"/>
-            <w:u w:val="none"/>
-          </w:rPr>
-          <w:t>Volume 3, Issue 3 – March 2016</w:t>
-        </w:r>
-      </w:hyperlink>
-      <w:r>
-        <w:rPr>
-          <w:rStyle w:val="Hyperlink"/>
-          <w:rFonts w:asciiTheme="majorHAnsi" w:eastAsia="Calibri" w:hAnsiTheme="majorHAnsi" w:cs="Open Sans"/>
-          <w:i/>
-          <w:iCs/>
-          <w:color w:val="auto"/>
-          <w:sz w:val="22"/>
-          <w:szCs w:val="22"/>
-          <w:u w:val="none"/>
-        </w:rPr>
-        <w:br/>
-      </w:r>
-      <w:r>
-        <w:rPr>
-          <w:rStyle w:val="Hyperlink"/>
-          <w:rFonts w:asciiTheme="majorHAnsi" w:eastAsia="Calibri" w:hAnsiTheme="majorHAnsi" w:cs="Open Sans"/>
-          <w:color w:val="auto"/>
-          <w:sz w:val="22"/>
-          <w:szCs w:val="22"/>
-          <w:u w:val="none"/>
-        </w:rPr>
-        <w:t xml:space="preserve"> </w:t>
-      </w:r>
-      <w:r>
-        <w:rPr>
-          <w:rStyle w:val="Hyperlink"/>
-          <w:rFonts w:asciiTheme="majorHAnsi" w:eastAsia="Calibri" w:hAnsiTheme="majorHAnsi" w:cs="Open Sans"/>
-          <w:color w:val="auto"/>
-          <w:sz w:val="22"/>
-          <w:szCs w:val="22"/>
-          <w:u w:val="none"/>
-        </w:rPr>
-        <w:t>International Journal of Advanced Engineering and Research Development (IJAERD)</w:t>
       </w:r>
     </w:p>
     <w:p>
@@ -6190,7 +6359,7 @@
   <w:style w:type="paragraph" w:default="1" w:styleId="Normal">
     <w:name w:val="Normal"/>
     <w:qFormat/>
-    <w:rsid w:val="001B3490"/>
+    <w:rsid w:val="005A7B3B"/>
   </w:style>
   <w:style w:type="paragraph" w:styleId="Heading1">
     <w:name w:val="heading 1"/>

</xml_diff>